<commit_message>
Latest sis cover letter
</commit_message>
<xml_diff>
--- a/Shweta_CoverLetter.docx
+++ b/Shweta_CoverLetter.docx
@@ -53,23 +53,13 @@
         </w:rPr>
         <w:t xml:space="preserve">Rue Paul </w:t>
       </w:r>
-      <w:proofErr w:type="spellStart"/>
       <w:r>
         <w:rPr>
           <w:sz w:val="20"/>
           <w:szCs w:val="20"/>
           <w:lang w:val="en-US"/>
         </w:rPr>
-        <w:t>Helbronner</w:t>
-      </w:r>
-      <w:proofErr w:type="spellEnd"/>
-      <w:r>
-        <w:rPr>
-          <w:sz w:val="20"/>
-          <w:szCs w:val="20"/>
-          <w:lang w:val="en-US"/>
-        </w:rPr>
-        <w:t xml:space="preserve">, </w:t>
+        <w:t xml:space="preserve">Helbronner, </w:t>
       </w:r>
       <w:r>
         <w:rPr>
@@ -218,26 +208,24 @@
         <w:rPr>
           <w:lang w:val="en-US"/>
         </w:rPr>
-        <w:t>I am a master’s student studying Inter</w:t>
-      </w:r>
-      <w:bookmarkStart w:id="0" w:name="_GoBack"/>
+        <w:t xml:space="preserve">I am a master’s student studying International Human Resources at Grenoble Ecole de Management, looking forward in doing an internship. I can totally relate with </w:t>
+      </w:r>
+      <w:bookmarkStart w:id="0" w:name="_Hlk533108207"/>
+      <w:r>
+        <w:rPr>
+          <w:rFonts w:ascii="Helvetica" w:hAnsi="Helvetica" w:cs="Helvetica"/>
+          <w:color w:val="000000"/>
+          <w:sz w:val="22"/>
+          <w:szCs w:val="22"/>
+          <w:shd w:val="clear" w:color="auto" w:fill="FFFFFF"/>
+        </w:rPr>
+        <w:t>Platinum Group</w:t>
+      </w:r>
       <w:bookmarkEnd w:id="0"/>
       <w:r>
         <w:rPr>
           <w:lang w:val="en-US"/>
         </w:rPr>
-        <w:t xml:space="preserve">national Human Resources at Grenoble Ecole de Management, looking forward in doing an internship. I can totally relate with </w:t>
-      </w:r>
-      <w:r>
-        <w:rPr>
-          <w:lang w:val="en-US"/>
-        </w:rPr>
-        <w:t>Edward</w:t>
-      </w:r>
-      <w:r>
-        <w:rPr>
-          <w:lang w:val="en-US"/>
-        </w:rPr>
         <w:t>'s HR strategy which states "Develop a learning organization" and that motivates me to apply for this role.</w:t>
       </w:r>
     </w:p>
@@ -270,13 +258,7 @@
         <w:rPr>
           <w:lang w:val="en-US"/>
         </w:rPr>
-        <w:t xml:space="preserve"> </w:t>
-      </w:r>
-      <w:r>
-        <w:rPr>
-          <w:lang w:val="en-US"/>
-        </w:rPr>
-        <w:t xml:space="preserve">group as a student consultant for defining their recruitment strategies and finding the loop holes in the current one. We as a group of 3 are required to build strategies for effective recruitment for people to the </w:t>
+        <w:t xml:space="preserve"> group as a student consultant for defining their recruitment strategies and finding the loop holes in the current one. We as a group of 3 are required to build strategies for effective recruitment for people to the </w:t>
       </w:r>
       <w:r>
         <w:rPr>
@@ -335,7 +317,19 @@
         <w:t xml:space="preserve">justice to the challenges offered at </w:t>
       </w:r>
       <w:r>
-        <w:t>Edward’s</w:t>
+        <w:rPr>
+          <w:rFonts w:ascii="Helvetica" w:hAnsi="Helvetica" w:cs="Helvetica"/>
+          <w:color w:val="000000"/>
+          <w:sz w:val="22"/>
+          <w:szCs w:val="22"/>
+          <w:shd w:val="clear" w:color="auto" w:fill="FFFFFF"/>
+        </w:rPr>
+        <w:t>Platinum Group</w:t>
+      </w:r>
+      <w:bookmarkStart w:id="1" w:name="_GoBack"/>
+      <w:bookmarkEnd w:id="1"/>
+      <w:r>
+        <w:t>’s</w:t>
       </w:r>
       <w:r>
         <w:rPr>
@@ -862,7 +856,6 @@
   <w:style w:type="character" w:default="1" w:styleId="DefaultParagraphFont">
     <w:name w:val="Default Paragraph Font"/>
     <w:uiPriority w:val="1"/>
-    <w:semiHidden/>
     <w:unhideWhenUsed/>
   </w:style>
   <w:style w:type="table" w:default="1" w:styleId="TableNormal">

</xml_diff>